<commit_message>
Add new notes and documents for "Electric Dreams" and "Murder at the End of the World"
</commit_message>
<xml_diff>
--- a/public/data/_work-in-progress/_creative-writing/murder-at-the-end-of-the-world/murder-at-the-end-of-the-world.docx
+++ b/public/data/_work-in-progress/_creative-writing/murder-at-the-end-of-the-world/murder-at-the-end-of-the-world.docx
@@ -83,23 +83,7 @@
           <w:sz w:val="24"/>
           <w:szCs w:val="24"/>
         </w:rPr>
-        <w:t xml:space="preserve">. </w:t>
-      </w:r>
-      <w:r>
-        <w:rPr>
-          <w:rFonts w:ascii="Georgia" w:hAnsi="Georgia"/>
-          <w:sz w:val="24"/>
-          <w:szCs w:val="24"/>
-        </w:rPr>
-        <w:t>“It was me the whole time</w:t>
-      </w:r>
-      <w:r>
-        <w:rPr>
-          <w:rFonts w:ascii="Georgia" w:hAnsi="Georgia"/>
-          <w:sz w:val="24"/>
-          <w:szCs w:val="24"/>
-        </w:rPr>
-        <w:t>.” It licked its lips with a forked</w:t>
+        <w:t>. “It was me the whole time.” It licked its lips with a forked</w:t>
       </w:r>
       <w:r>
         <w:rPr>
@@ -1179,27 +1163,27 @@
           <w:sz w:val="24"/>
           <w:szCs w:val="24"/>
         </w:rPr>
-        <w:t>it</w:t>
-      </w:r>
-      <w:r>
-        <w:rPr>
-          <w:rFonts w:ascii="Georgia" w:hAnsi="Georgia"/>
-          <w:i/>
-          <w:iCs/>
-          <w:sz w:val="24"/>
-          <w:szCs w:val="24"/>
-        </w:rPr>
-        <w:t xml:space="preserve"> </w:t>
-      </w:r>
-      <w:r>
-        <w:rPr>
-          <w:rFonts w:ascii="Georgia" w:hAnsi="Georgia"/>
-          <w:i/>
-          <w:iCs/>
-          <w:sz w:val="24"/>
-          <w:szCs w:val="24"/>
-        </w:rPr>
-        <w:t>or he’ll kill you</w:t>
+        <w:t xml:space="preserve">it </w:t>
+      </w:r>
+      <w:r>
+        <w:rPr>
+          <w:rFonts w:ascii="Georgia" w:hAnsi="Georgia"/>
+          <w:i/>
+          <w:iCs/>
+          <w:sz w:val="24"/>
+          <w:szCs w:val="24"/>
+        </w:rPr>
+        <w:t>or</w:t>
+      </w:r>
+      <w:r>
+        <w:rPr>
+          <w:rFonts w:ascii="Georgia" w:hAnsi="Georgia"/>
+          <w:i/>
+          <w:iCs/>
+          <w:sz w:val="24"/>
+          <w:szCs w:val="24"/>
+        </w:rPr>
+        <w:t xml:space="preserve"> you’ll die</w:t>
       </w:r>
       <w:r>
         <w:rPr>
@@ -1472,7 +1456,23 @@
           <w:sz w:val="24"/>
           <w:szCs w:val="24"/>
         </w:rPr>
-        <w:t>a cascade of slate chunks into the city below</w:t>
+        <w:t xml:space="preserve">slate chunks </w:t>
+      </w:r>
+      <w:r>
+        <w:rPr>
+          <w:rFonts w:ascii="Georgia" w:hAnsi="Georgia"/>
+          <w:sz w:val="24"/>
+          <w:szCs w:val="24"/>
+        </w:rPr>
+        <w:t>onto</w:t>
+      </w:r>
+      <w:r>
+        <w:rPr>
+          <w:rFonts w:ascii="Georgia" w:hAnsi="Georgia"/>
+          <w:sz w:val="24"/>
+          <w:szCs w:val="24"/>
+        </w:rPr>
+        <w:t xml:space="preserve"> the city below</w:t>
       </w:r>
       <w:r>
         <w:rPr>
@@ -1488,7 +1488,65 @@
           <w:sz w:val="24"/>
           <w:szCs w:val="24"/>
         </w:rPr>
-        <w:t xml:space="preserve"> I watched blankly from my position in the air. In the air?</w:t>
+        <w:t xml:space="preserve"> I watched blankly from my position in the air</w:t>
+      </w:r>
+      <w:r>
+        <w:rPr>
+          <w:rFonts w:ascii="Georgia" w:hAnsi="Georgia"/>
+          <w:sz w:val="24"/>
+          <w:szCs w:val="24"/>
+        </w:rPr>
+        <w:t xml:space="preserve"> as it barreled</w:t>
+      </w:r>
+      <w:r>
+        <w:rPr>
+          <w:rFonts w:ascii="Georgia" w:hAnsi="Georgia"/>
+          <w:sz w:val="24"/>
+          <w:szCs w:val="24"/>
+        </w:rPr>
+        <w:t xml:space="preserve"> </w:t>
+      </w:r>
+      <w:r>
+        <w:rPr>
+          <w:rFonts w:ascii="Georgia" w:hAnsi="Georgia"/>
+          <w:sz w:val="24"/>
+          <w:szCs w:val="24"/>
+        </w:rPr>
+        <w:t xml:space="preserve">past chimneys and </w:t>
+      </w:r>
+      <w:r>
+        <w:rPr>
+          <w:rFonts w:ascii="Georgia" w:hAnsi="Georgia"/>
+          <w:sz w:val="24"/>
+          <w:szCs w:val="24"/>
+        </w:rPr>
+        <w:t xml:space="preserve">iron </w:t>
+      </w:r>
+      <w:r>
+        <w:rPr>
+          <w:rFonts w:ascii="Georgia" w:hAnsi="Georgia"/>
+          <w:sz w:val="24"/>
+          <w:szCs w:val="24"/>
+        </w:rPr>
+        <w:t>gables into the distance.</w:t>
+      </w:r>
+    </w:p>
+    <w:p>
+      <w:pPr>
+        <w:spacing w:line="360" w:lineRule="auto"/>
+        <w:rPr>
+          <w:rFonts w:ascii="Georgia" w:hAnsi="Georgia"/>
+          <w:sz w:val="24"/>
+          <w:szCs w:val="24"/>
+        </w:rPr>
+      </w:pPr>
+      <w:r>
+        <w:rPr>
+          <w:rFonts w:ascii="Georgia" w:hAnsi="Georgia"/>
+          <w:sz w:val="24"/>
+          <w:szCs w:val="24"/>
+        </w:rPr>
+        <w:t>In the air?</w:t>
       </w:r>
     </w:p>
     <w:p>

</xml_diff>